<commit_message>
making contact button work
</commit_message>
<xml_diff>
--- a/assets/img/Digital-Gauge-Tech-Article.docx
+++ b/assets/img/Digital-Gauge-Tech-Article.docx
@@ -955,16 +955,6 @@
         <w:spacing w:line="240" w:lineRule="auto"/>
         <w:rPr>
           <w:rFonts w:ascii="Times New Roman" w:hAnsi="Times New Roman" w:cs="Times New Roman"/>
-          <w:sz w:val="24"/>
-          <w:szCs w:val="24"/>
-        </w:rPr>
-      </w:pPr>
-    </w:p>
-    <w:p>
-      <w:pPr>
-        <w:spacing w:line="240" w:lineRule="auto"/>
-        <w:rPr>
-          <w:rFonts w:ascii="Times New Roman" w:hAnsi="Times New Roman" w:cs="Times New Roman"/>
           <w:b/>
           <w:bCs/>
           <w:sz w:val="24"/>
@@ -991,6 +981,398 @@
           <w:szCs w:val="24"/>
         </w:rPr>
       </w:pPr>
+    </w:p>
+    <w:p>
+      <w:pPr>
+        <w:spacing w:line="480" w:lineRule="auto"/>
+        <w:rPr>
+          <w:rFonts w:ascii="Times New Roman" w:hAnsi="Times New Roman" w:cs="Times New Roman"/>
+          <w:sz w:val="24"/>
+          <w:szCs w:val="24"/>
+        </w:rPr>
+      </w:pPr>
+      <w:r>
+        <w:rPr>
+          <w:rFonts w:ascii="Times New Roman" w:hAnsi="Times New Roman" w:cs="Times New Roman"/>
+          <w:sz w:val="24"/>
+          <w:szCs w:val="24"/>
+        </w:rPr>
+        <w:t>2003 Mustang GT: Oil Pressure Sensor location, next to oil filter.</w:t>
+      </w:r>
+    </w:p>
+    <w:p>
+      <w:pPr>
+        <w:rPr>
+          <w:rFonts w:ascii="Times New Roman" w:hAnsi="Times New Roman" w:cs="Times New Roman"/>
+          <w:sz w:val="24"/>
+          <w:szCs w:val="24"/>
+        </w:rPr>
+      </w:pPr>
+      <w:r>
+        <w:rPr>
+          <w:rFonts w:ascii="Times New Roman" w:hAnsi="Times New Roman" w:cs="Times New Roman"/>
+          <w:noProof/>
+          <w:sz w:val="24"/>
+          <w:szCs w:val="24"/>
+        </w:rPr>
+        <mc:AlternateContent>
+          <mc:Choice Requires="wps">
+            <w:drawing>
+              <wp:anchor distT="0" distB="0" distL="114300" distR="114300" simplePos="0" relativeHeight="251662848" behindDoc="0" locked="0" layoutInCell="1" allowOverlap="1" wp14:anchorId="12BDBE18" wp14:editId="47AAD292">
+                <wp:simplePos x="0" y="0"/>
+                <wp:positionH relativeFrom="column">
+                  <wp:posOffset>1971675</wp:posOffset>
+                </wp:positionH>
+                <wp:positionV relativeFrom="paragraph">
+                  <wp:posOffset>1001395</wp:posOffset>
+                </wp:positionV>
+                <wp:extent cx="2124075" cy="2619375"/>
+                <wp:effectExtent l="19050" t="19050" r="19050" b="19050"/>
+                <wp:wrapNone/>
+                <wp:docPr id="2129037252" name="AutoShape 3"/>
+                <wp:cNvGraphicFramePr>
+                  <a:graphicFrameLocks xmlns:a="http://schemas.openxmlformats.org/drawingml/2006/main"/>
+                </wp:cNvGraphicFramePr>
+                <a:graphic xmlns:a="http://schemas.openxmlformats.org/drawingml/2006/main">
+                  <a:graphicData uri="http://schemas.microsoft.com/office/word/2010/wordprocessingShape">
+                    <wps:wsp>
+                      <wps:cNvSpPr>
+                        <a:spLocks noChangeArrowheads="1"/>
+                      </wps:cNvSpPr>
+                      <wps:spPr bwMode="auto">
+                        <a:xfrm>
+                          <a:off x="0" y="0"/>
+                          <a:ext cx="2124075" cy="2619375"/>
+                        </a:xfrm>
+                        <a:prstGeom prst="flowChartConnector">
+                          <a:avLst/>
+                        </a:prstGeom>
+                        <a:noFill/>
+                        <a:ln w="38100" cmpd="sng">
+                          <a:solidFill>
+                            <a:srgbClr val="000000"/>
+                          </a:solidFill>
+                          <a:round/>
+                          <a:headEnd/>
+                          <a:tailEnd/>
+                        </a:ln>
+                        <a:extLst>
+                          <a:ext uri="{909E8E84-426E-40DD-AFC4-6F175D3DCCD1}">
+                            <a14:hiddenFill xmlns:a14="http://schemas.microsoft.com/office/drawing/2010/main">
+                              <a:solidFill>
+                                <a:srgbClr val="FFFFFF"/>
+                              </a:solidFill>
+                            </a14:hiddenFill>
+                          </a:ext>
+                        </a:extLst>
+                      </wps:spPr>
+                      <wps:bodyPr rot="0" vert="horz" wrap="square" lIns="91440" tIns="45720" rIns="91440" bIns="45720" anchor="t" anchorCtr="0" upright="1">
+                        <a:noAutofit/>
+                      </wps:bodyPr>
+                    </wps:wsp>
+                  </a:graphicData>
+                </a:graphic>
+                <wp14:sizeRelH relativeFrom="page">
+                  <wp14:pctWidth>0</wp14:pctWidth>
+                </wp14:sizeRelH>
+                <wp14:sizeRelV relativeFrom="page">
+                  <wp14:pctHeight>0</wp14:pctHeight>
+                </wp14:sizeRelV>
+              </wp:anchor>
+            </w:drawing>
+          </mc:Choice>
+          <mc:Fallback>
+            <w:pict>
+              <v:shapetype w14:anchorId="36848D32" id="_x0000_t120" coordsize="21600,21600" o:spt="120" path="m10800,qx,10800,10800,21600,21600,10800,10800,xe">
+                <v:path gradientshapeok="t" o:connecttype="custom" o:connectlocs="10800,0;3163,3163;0,10800;3163,18437;10800,21600;18437,18437;21600,10800;18437,3163" textboxrect="3163,3163,18437,18437"/>
+              </v:shapetype>
+              <v:shape id="AutoShape 3" o:spid="_x0000_s1026" type="#_x0000_t120" style="position:absolute;margin-left:155.25pt;margin-top:78.85pt;width:167.25pt;height:206.25pt;z-index:251662848;visibility:visible;mso-wrap-style:square;mso-width-percent:0;mso-height-percent:0;mso-wrap-distance-left:9pt;mso-wrap-distance-top:0;mso-wrap-distance-right:9pt;mso-wrap-distance-bottom:0;mso-position-horizontal:absolute;mso-position-horizontal-relative:text;mso-position-vertical:absolute;mso-position-vertical-relative:text;mso-width-percent:0;mso-height-percent:0;mso-width-relative:page;mso-height-relative:page;v-text-anchor:top" o:gfxdata="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" filled="f" strokeweight="3pt"/>
+            </w:pict>
+          </mc:Fallback>
+        </mc:AlternateContent>
+      </w:r>
+      <w:r>
+        <w:rPr>
+          <w:rFonts w:ascii="Times New Roman" w:hAnsi="Times New Roman" w:cs="Times New Roman"/>
+          <w:noProof/>
+          <w:sz w:val="24"/>
+          <w:szCs w:val="24"/>
+        </w:rPr>
+        <w:drawing>
+          <wp:anchor distT="0" distB="0" distL="114300" distR="114300" simplePos="0" relativeHeight="251656704" behindDoc="0" locked="0" layoutInCell="1" allowOverlap="1" wp14:anchorId="1B44909C" wp14:editId="73C99CA9">
+            <wp:simplePos x="0" y="0"/>
+            <wp:positionH relativeFrom="column">
+              <wp:posOffset>447675</wp:posOffset>
+            </wp:positionH>
+            <wp:positionV relativeFrom="paragraph">
+              <wp:posOffset>10795</wp:posOffset>
+            </wp:positionV>
+            <wp:extent cx="5048250" cy="3786188"/>
+            <wp:effectExtent l="0" t="0" r="0" b="0"/>
+            <wp:wrapNone/>
+            <wp:docPr id="2064455928" name="Picture 1"/>
+            <wp:cNvGraphicFramePr>
+              <a:graphicFrameLocks xmlns:a="http://schemas.openxmlformats.org/drawingml/2006/main" noChangeAspect="1"/>
+            </wp:cNvGraphicFramePr>
+            <a:graphic xmlns:a="http://schemas.openxmlformats.org/drawingml/2006/main">
+              <a:graphicData uri="http://schemas.openxmlformats.org/drawingml/2006/picture">
+                <pic:pic xmlns:pic="http://schemas.openxmlformats.org/drawingml/2006/picture">
+                  <pic:nvPicPr>
+                    <pic:cNvPr id="0" name="Picture 1"/>
+                    <pic:cNvPicPr>
+                      <a:picLocks noChangeAspect="1" noChangeArrowheads="1"/>
+                    </pic:cNvPicPr>
+                  </pic:nvPicPr>
+                  <pic:blipFill>
+                    <a:blip r:embed="rId12">
+                      <a:extLst>
+                        <a:ext uri="{28A0092B-C50C-407E-A947-70E740481C1C}">
+                          <a14:useLocalDpi xmlns:a14="http://schemas.microsoft.com/office/drawing/2010/main" val="0"/>
+                        </a:ext>
+                      </a:extLst>
+                    </a:blip>
+                    <a:srcRect/>
+                    <a:stretch>
+                      <a:fillRect/>
+                    </a:stretch>
+                  </pic:blipFill>
+                  <pic:spPr bwMode="auto">
+                    <a:xfrm>
+                      <a:off x="0" y="0"/>
+                      <a:ext cx="5048250" cy="3786188"/>
+                    </a:xfrm>
+                    <a:prstGeom prst="rect">
+                      <a:avLst/>
+                    </a:prstGeom>
+                    <a:noFill/>
+                    <a:ln>
+                      <a:noFill/>
+                    </a:ln>
+                  </pic:spPr>
+                </pic:pic>
+              </a:graphicData>
+            </a:graphic>
+            <wp14:sizeRelH relativeFrom="margin">
+              <wp14:pctWidth>0</wp14:pctWidth>
+            </wp14:sizeRelH>
+            <wp14:sizeRelV relativeFrom="margin">
+              <wp14:pctHeight>0</wp14:pctHeight>
+            </wp14:sizeRelV>
+          </wp:anchor>
+        </w:drawing>
+      </w:r>
+      <w:r>
+        <w:rPr>
+          <w:rFonts w:ascii="Times New Roman" w:hAnsi="Times New Roman" w:cs="Times New Roman"/>
+          <w:sz w:val="24"/>
+          <w:szCs w:val="24"/>
+        </w:rPr>
+        <w:br w:type="page"/>
+      </w:r>
+    </w:p>
+    <w:p>
+      <w:pPr>
+        <w:spacing w:line="480" w:lineRule="auto"/>
+        <w:rPr>
+          <w:rFonts w:ascii="Times New Roman" w:hAnsi="Times New Roman" w:cs="Times New Roman"/>
+          <w:sz w:val="24"/>
+          <w:szCs w:val="24"/>
+        </w:rPr>
+      </w:pPr>
+      <w:r>
+        <w:rPr>
+          <w:rFonts w:ascii="Times New Roman" w:hAnsi="Times New Roman" w:cs="Times New Roman"/>
+          <w:noProof/>
+          <w:sz w:val="24"/>
+          <w:szCs w:val="24"/>
+        </w:rPr>
+        <w:lastRenderedPageBreak/>
+        <w:drawing>
+          <wp:anchor distT="0" distB="0" distL="114300" distR="114300" simplePos="0" relativeHeight="251663872" behindDoc="0" locked="0" layoutInCell="1" allowOverlap="1" wp14:anchorId="78F63D75" wp14:editId="59E16B06">
+            <wp:simplePos x="0" y="0"/>
+            <wp:positionH relativeFrom="column">
+              <wp:posOffset>0</wp:posOffset>
+            </wp:positionH>
+            <wp:positionV relativeFrom="paragraph">
+              <wp:posOffset>457200</wp:posOffset>
+            </wp:positionV>
+            <wp:extent cx="5943600" cy="3114675"/>
+            <wp:effectExtent l="0" t="0" r="0" b="0"/>
+            <wp:wrapNone/>
+            <wp:docPr id="311913258" name="Picture 2"/>
+            <wp:cNvGraphicFramePr>
+              <a:graphicFrameLocks xmlns:a="http://schemas.openxmlformats.org/drawingml/2006/main" noChangeAspect="1"/>
+            </wp:cNvGraphicFramePr>
+            <a:graphic xmlns:a="http://schemas.openxmlformats.org/drawingml/2006/main">
+              <a:graphicData uri="http://schemas.openxmlformats.org/drawingml/2006/picture">
+                <pic:pic xmlns:pic="http://schemas.openxmlformats.org/drawingml/2006/picture">
+                  <pic:nvPicPr>
+                    <pic:cNvPr id="0" name="Picture 2"/>
+                    <pic:cNvPicPr>
+                      <a:picLocks noChangeAspect="1" noChangeArrowheads="1"/>
+                    </pic:cNvPicPr>
+                  </pic:nvPicPr>
+                  <pic:blipFill>
+                    <a:blip r:embed="rId13">
+                      <a:extLst>
+                        <a:ext uri="{28A0092B-C50C-407E-A947-70E740481C1C}">
+                          <a14:useLocalDpi xmlns:a14="http://schemas.microsoft.com/office/drawing/2010/main" val="0"/>
+                        </a:ext>
+                      </a:extLst>
+                    </a:blip>
+                    <a:srcRect/>
+                    <a:stretch>
+                      <a:fillRect/>
+                    </a:stretch>
+                  </pic:blipFill>
+                  <pic:spPr bwMode="auto">
+                    <a:xfrm>
+                      <a:off x="0" y="0"/>
+                      <a:ext cx="5943600" cy="3114675"/>
+                    </a:xfrm>
+                    <a:prstGeom prst="rect">
+                      <a:avLst/>
+                    </a:prstGeom>
+                    <a:noFill/>
+                    <a:ln>
+                      <a:noFill/>
+                    </a:ln>
+                  </pic:spPr>
+                </pic:pic>
+              </a:graphicData>
+            </a:graphic>
+          </wp:anchor>
+        </w:drawing>
+      </w:r>
+      <w:r>
+        <w:rPr>
+          <w:rFonts w:ascii="Times New Roman" w:hAnsi="Times New Roman" w:cs="Times New Roman"/>
+          <w:sz w:val="24"/>
+          <w:szCs w:val="24"/>
+        </w:rPr>
+        <w:t xml:space="preserve">2003 Mustang GT: </w:t>
+      </w:r>
+      <w:r>
+        <w:rPr>
+          <w:rFonts w:ascii="Times New Roman" w:hAnsi="Times New Roman" w:cs="Times New Roman"/>
+          <w:sz w:val="24"/>
+          <w:szCs w:val="24"/>
+        </w:rPr>
+        <w:t>Coolant Temperature</w:t>
+      </w:r>
+      <w:r>
+        <w:rPr>
+          <w:rFonts w:ascii="Times New Roman" w:hAnsi="Times New Roman" w:cs="Times New Roman"/>
+          <w:sz w:val="24"/>
+          <w:szCs w:val="24"/>
+        </w:rPr>
+        <w:t xml:space="preserve"> Sensor location, </w:t>
+      </w:r>
+      <w:r>
+        <w:rPr>
+          <w:rFonts w:ascii="Times New Roman" w:hAnsi="Times New Roman" w:cs="Times New Roman"/>
+          <w:sz w:val="24"/>
+          <w:szCs w:val="24"/>
+        </w:rPr>
+        <w:t>to the left of alternator.</w:t>
+      </w:r>
+    </w:p>
+    <w:p>
+      <w:pPr>
+        <w:rPr>
+          <w:rFonts w:ascii="Times New Roman" w:hAnsi="Times New Roman" w:cs="Times New Roman"/>
+          <w:sz w:val="24"/>
+          <w:szCs w:val="24"/>
+        </w:rPr>
+      </w:pPr>
+      <w:r>
+        <w:rPr>
+          <w:rFonts w:ascii="Times New Roman" w:hAnsi="Times New Roman" w:cs="Times New Roman"/>
+          <w:noProof/>
+          <w:sz w:val="24"/>
+          <w:szCs w:val="24"/>
+        </w:rPr>
+        <mc:AlternateContent>
+          <mc:Choice Requires="wps">
+            <w:drawing>
+              <wp:anchor distT="0" distB="0" distL="114300" distR="114300" simplePos="0" relativeHeight="251661824" behindDoc="0" locked="0" layoutInCell="1" allowOverlap="1" wp14:anchorId="45C4C236" wp14:editId="766BCED8">
+                <wp:simplePos x="0" y="0"/>
+                <wp:positionH relativeFrom="column">
+                  <wp:posOffset>2295525</wp:posOffset>
+                </wp:positionH>
+                <wp:positionV relativeFrom="paragraph">
+                  <wp:posOffset>147955</wp:posOffset>
+                </wp:positionV>
+                <wp:extent cx="1514475" cy="1895475"/>
+                <wp:effectExtent l="19050" t="19050" r="19050" b="19050"/>
+                <wp:wrapNone/>
+                <wp:docPr id="1488799627" name="AutoShape 2"/>
+                <wp:cNvGraphicFramePr>
+                  <a:graphicFrameLocks xmlns:a="http://schemas.openxmlformats.org/drawingml/2006/main"/>
+                </wp:cNvGraphicFramePr>
+                <a:graphic xmlns:a="http://schemas.openxmlformats.org/drawingml/2006/main">
+                  <a:graphicData uri="http://schemas.microsoft.com/office/word/2010/wordprocessingShape">
+                    <wps:wsp>
+                      <wps:cNvSpPr>
+                        <a:spLocks noChangeArrowheads="1"/>
+                      </wps:cNvSpPr>
+                      <wps:spPr bwMode="auto">
+                        <a:xfrm>
+                          <a:off x="0" y="0"/>
+                          <a:ext cx="1514475" cy="1895475"/>
+                        </a:xfrm>
+                        <a:prstGeom prst="flowChartConnector">
+                          <a:avLst/>
+                        </a:prstGeom>
+                        <a:noFill/>
+                        <a:ln w="38100" cmpd="sng">
+                          <a:solidFill>
+                            <a:srgbClr val="000000"/>
+                          </a:solidFill>
+                          <a:round/>
+                          <a:headEnd/>
+                          <a:tailEnd/>
+                        </a:ln>
+                        <a:extLst>
+                          <a:ext uri="{909E8E84-426E-40DD-AFC4-6F175D3DCCD1}">
+                            <a14:hiddenFill xmlns:a14="http://schemas.microsoft.com/office/drawing/2010/main">
+                              <a:solidFill>
+                                <a:srgbClr val="FFFFFF"/>
+                              </a:solidFill>
+                            </a14:hiddenFill>
+                          </a:ext>
+                        </a:extLst>
+                      </wps:spPr>
+                      <wps:bodyPr rot="0" vert="horz" wrap="square" lIns="91440" tIns="45720" rIns="91440" bIns="45720" anchor="t" anchorCtr="0" upright="1">
+                        <a:noAutofit/>
+                      </wps:bodyPr>
+                    </wps:wsp>
+                  </a:graphicData>
+                </a:graphic>
+                <wp14:sizeRelH relativeFrom="page">
+                  <wp14:pctWidth>0</wp14:pctWidth>
+                </wp14:sizeRelH>
+                <wp14:sizeRelV relativeFrom="page">
+                  <wp14:pctHeight>0</wp14:pctHeight>
+                </wp14:sizeRelV>
+              </wp:anchor>
+            </w:drawing>
+          </mc:Choice>
+          <mc:Fallback>
+            <w:pict>
+              <v:shape w14:anchorId="4347BCE6" id="AutoShape 2" o:spid="_x0000_s1026" type="#_x0000_t120" style="position:absolute;margin-left:180.75pt;margin-top:11.65pt;width:119.25pt;height:149.25pt;z-index:251661824;visibility:visible;mso-wrap-style:square;mso-width-percent:0;mso-height-percent:0;mso-wrap-distance-left:9pt;mso-wrap-distance-top:0;mso-wrap-distance-right:9pt;mso-wrap-distance-bottom:0;mso-position-horizontal:absolute;mso-position-horizontal-relative:text;mso-position-vertical:absolute;mso-position-vertical-relative:text;mso-width-percent:0;mso-height-percent:0;mso-width-relative:page;mso-height-relative:page;v-text-anchor:top" o:gfxdata="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" filled="f" strokeweight="3pt"/>
+            </w:pict>
+          </mc:Fallback>
+        </mc:AlternateContent>
+      </w:r>
+      <w:r>
+        <w:rPr>
+          <w:rFonts w:ascii="Times New Roman" w:hAnsi="Times New Roman" w:cs="Times New Roman"/>
+          <w:sz w:val="24"/>
+          <w:szCs w:val="24"/>
+        </w:rPr>
+        <w:br w:type="page"/>
+      </w:r>
     </w:p>
     <w:p>
       <w:pPr>

</xml_diff>